<commit_message>
lagt till stycke om quadratic probing
</commit_message>
<xml_diff>
--- a/Första utkast hashtabeller.docx
+++ b/Första utkast hashtabeller.docx
@@ -232,7 +232,10 @@
       </w:r>
       <w:proofErr w:type="spellEnd"/>
       <w:r>
-        <w:t xml:space="preserve"> som elementen ska in på är upptagen av ett annat element, placeras elementet på den första lediga platsen under det tänkta indexet. Detta kan lätt skapa problem, då den första lediga platsen i värsta falla kan vara i slutet på </w:t>
+        <w:t xml:space="preserve"> som elementen ska in på är upptagen av ett annat element, placeras elementet på den första lediga platsen under det tänkta indexet. Detta kan lätt skapa problem, då den första lediga platsen i värsta falla</w:t>
+      </w:r>
+      <w:r>
+        <w:t xml:space="preserve"> kan vara i slutet på </w:t>
       </w:r>
       <w:proofErr w:type="spellStart"/>
       <w:r>
@@ -240,7 +243,21 @@
       </w:r>
       <w:proofErr w:type="spellEnd"/>
       <w:r>
-        <w:t xml:space="preserve">. I dessa falla måste en jämförelse göras med alla element på och under det efterfrågade indexet, tills elementet hittas. </w:t>
+        <w:t xml:space="preserve">. Då elementet sedan ska läsas ur </w:t>
+      </w:r>
+      <w:proofErr w:type="spellStart"/>
+      <w:r>
+        <w:t>hashtabellen</w:t>
+      </w:r>
+      <w:proofErr w:type="spellEnd"/>
+      <w:r>
+        <w:t>,</w:t>
+      </w:r>
+      <w:r>
+        <w:t xml:space="preserve"> måste en jämförelse göras med alla element på och under det efterfrågade i</w:t>
+      </w:r>
+      <w:r>
+        <w:t>ndexet, tills elementet hittas, vilket kan ta lång tid.</w:t>
       </w:r>
     </w:p>
     <w:p/>
@@ -250,7 +267,7 @@
       </w:r>
       <w:proofErr w:type="spellStart"/>
       <w:r>
-        <w:t>chained</w:t>
+        <w:t>separate</w:t>
       </w:r>
       <w:proofErr w:type="spellEnd"/>
       <w:r>
@@ -258,7 +275,7 @@
       </w:r>
       <w:proofErr w:type="spellStart"/>
       <w:r>
-        <w:t>hashing</w:t>
+        <w:t>chaining</w:t>
       </w:r>
       <w:proofErr w:type="spellEnd"/>
       <w:r>
@@ -307,6 +324,59 @@
       <w:r>
         <w:t xml:space="preserve"> är en annan metod för att hantera kollisioner. </w:t>
       </w:r>
+      <w:r>
+        <w:t xml:space="preserve">Det innebär att då det blir en krock, räknas en ny plats ut för elementet genom att ta det ursprungliga indexet </w:t>
+      </w:r>
+      <w:r>
+        <w:rPr>
+          <w:vertAlign w:val="superscript"/>
+        </w:rPr>
+        <w:t>2</w:t>
+      </w:r>
+      <w:r>
+        <w:t xml:space="preserve">, och sedan ta </w:t>
+      </w:r>
+      <w:proofErr w:type="spellStart"/>
+      <w:r>
+        <w:t>modulus</w:t>
+      </w:r>
+      <w:proofErr w:type="spellEnd"/>
+      <w:r>
+        <w:t xml:space="preserve"> med arrayens storlek (för att få en plats som inte hamnar utanför </w:t>
+      </w:r>
+      <w:proofErr w:type="spellStart"/>
+      <w:r>
+        <w:t>arrayen</w:t>
+      </w:r>
+      <w:proofErr w:type="spellEnd"/>
+      <w:r>
+        <w:t xml:space="preserve">). </w:t>
+      </w:r>
+      <w:proofErr w:type="spellStart"/>
+      <w:r>
+        <w:t>Quadratic</w:t>
+      </w:r>
+      <w:proofErr w:type="spellEnd"/>
+      <w:r>
+        <w:t xml:space="preserve"> </w:t>
+      </w:r>
+      <w:proofErr w:type="spellStart"/>
+      <w:r>
+        <w:t>probing</w:t>
+      </w:r>
+      <w:proofErr w:type="spellEnd"/>
+      <w:r>
+        <w:t xml:space="preserve"> förutsätter att arrayens storlek är ett primtal. Detta för att</w:t>
+      </w:r>
+      <w:r>
+        <w:t xml:space="preserve"> de nya indexen vid kollision med större sannolikhet blir unika. </w:t>
+      </w:r>
+      <w:r>
+        <w:t xml:space="preserve">Tabellen bör inte låtas bli mer än halvfull, eftersom det då inte är säkert att det går att hitta en ledig plats åt element som krockar. </w:t>
+      </w:r>
+    </w:p>
+    <w:p/>
+    <w:p>
       <w:bookmarkStart w:id="0" w:name="_GoBack"/>
       <w:bookmarkEnd w:id="0"/>
     </w:p>

</xml_diff>

<commit_message>
lagt tillstycke om double hashing
</commit_message>
<xml_diff>
--- a/Första utkast hashtabeller.docx
+++ b/Första utkast hashtabeller.docx
@@ -54,8 +54,13 @@
       <w:proofErr w:type="spellEnd"/>
     </w:p>
     <w:p>
-      <w:r>
-        <w:t xml:space="preserve"> quadratic probing </w:t>
+      <w:proofErr w:type="spellStart"/>
+      <w:r>
+        <w:t>quadratic</w:t>
+      </w:r>
+      <w:proofErr w:type="spellEnd"/>
+      <w:r>
+        <w:t xml:space="preserve"> probing </w:t>
       </w:r>
     </w:p>
     <w:p>
@@ -132,13 +137,13 @@
       <w:r>
         <w:t xml:space="preserve"> </w:t>
       </w:r>
-      <w:proofErr w:type="spellStart"/>
-      <w:r>
-        <w:t>äknar</w:t>
-      </w:r>
-      <w:proofErr w:type="spellEnd"/>
-      <w:r>
-        <w:t xml:space="preserve"> om elementets data till en kod. </w:t>
+      <w:r>
+        <w:t>r</w:t>
+      </w:r>
+      <w:bookmarkStart w:id="0" w:name="_GoBack"/>
+      <w:bookmarkEnd w:id="0"/>
+      <w:r>
+        <w:t xml:space="preserve">äknar om elementets data till en kod. </w:t>
       </w:r>
       <w:proofErr w:type="spellStart"/>
       <w:r>
@@ -377,8 +382,64 @@
     </w:p>
     <w:p/>
     <w:p>
-      <w:bookmarkStart w:id="0" w:name="_GoBack"/>
-      <w:bookmarkEnd w:id="0"/>
+      <w:r>
+        <w:t xml:space="preserve">Double </w:t>
+      </w:r>
+      <w:proofErr w:type="spellStart"/>
+      <w:r>
+        <w:t>hashing</w:t>
+      </w:r>
+      <w:proofErr w:type="spellEnd"/>
+      <w:r>
+        <w:t xml:space="preserve"> är ytterligare en metod för att hantera kollisioner</w:t>
+      </w:r>
+      <w:r>
+        <w:t xml:space="preserve">. Double </w:t>
+      </w:r>
+      <w:proofErr w:type="spellStart"/>
+      <w:r>
+        <w:t>hashing</w:t>
+      </w:r>
+      <w:proofErr w:type="spellEnd"/>
+      <w:r>
+        <w:t xml:space="preserve"> innebär att en </w:t>
+      </w:r>
+      <w:proofErr w:type="spellStart"/>
+      <w:r>
+        <w:t>hashkod</w:t>
+      </w:r>
+      <w:proofErr w:type="spellEnd"/>
+      <w:r>
+        <w:t xml:space="preserve"> tas fram utifrån elementet som ska placeras. </w:t>
+      </w:r>
+      <w:r>
+        <w:t xml:space="preserve">Om en kollision uppstår på denna plats, räknas en ny </w:t>
+      </w:r>
+      <w:proofErr w:type="spellStart"/>
+      <w:r>
+        <w:t>hashkod</w:t>
+      </w:r>
+      <w:proofErr w:type="spellEnd"/>
+      <w:r>
+        <w:t xml:space="preserve"> ut, </w:t>
+      </w:r>
+      <w:r>
+        <w:t>för det interval</w:t>
+      </w:r>
+      <w:r>
+        <w:t xml:space="preserve">l som ska hoppas fram i </w:t>
+      </w:r>
+      <w:proofErr w:type="spellStart"/>
+      <w:r>
+        <w:t>arrayen</w:t>
+      </w:r>
+      <w:proofErr w:type="spellEnd"/>
+      <w:r>
+        <w:t>.</w:t>
+      </w:r>
+      <w:r>
+        <w:t xml:space="preserve"> På denna nya plats kan sedan elementet stoppas om, om den är ledig. </w:t>
+      </w:r>
     </w:p>
     <w:sectPr>
       <w:pgSz w:w="11900" w:h="16840"/>

</xml_diff>

<commit_message>
Lagt till mer text...
</commit_message>
<xml_diff>
--- a/Första utkast hashtabeller.docx
+++ b/Första utkast hashtabeller.docx
@@ -4,328 +4,123 @@
   <w:body>
     <w:p>
       <w:r>
-        <w:t xml:space="preserve">Första utkast </w:t>
-      </w:r>
-      <w:proofErr w:type="spellStart"/>
-      <w:r>
-        <w:t>hashtabeller</w:t>
-      </w:r>
-      <w:proofErr w:type="spellEnd"/>
+        <w:t>Första utkast hashtabeller</w:t>
+      </w:r>
+      <w:r>
+        <w:t xml:space="preserve"> &amp; hashning</w:t>
+      </w:r>
       <w:r>
         <w:t>:</w:t>
       </w:r>
     </w:p>
     <w:p/>
     <w:p>
-      <w:proofErr w:type="spellStart"/>
       <w:r>
         <w:t>Hashfunktion</w:t>
       </w:r>
-      <w:proofErr w:type="spellEnd"/>
-    </w:p>
-    <w:p>
-      <w:proofErr w:type="spellStart"/>
-      <w:r>
-        <w:t>separate</w:t>
-      </w:r>
-      <w:proofErr w:type="spellEnd"/>
+    </w:p>
+    <w:p>
+      <w:r>
+        <w:t>separate chaining</w:t>
+      </w:r>
+    </w:p>
+    <w:p>
+      <w:r>
+        <w:t>linear probing</w:t>
+      </w:r>
+    </w:p>
+    <w:p>
+      <w:r>
+        <w:t xml:space="preserve">quadratic probing </w:t>
+      </w:r>
+    </w:p>
+    <w:p>
+      <w:r>
+        <w:t xml:space="preserve">double </w:t>
+      </w:r>
+      <w:r>
+        <w:t>hashing</w:t>
+      </w:r>
+    </w:p>
+    <w:p/>
+    <w:p>
+      <w:r>
+        <w:t>En hashtabell är ett sätt att lagra data i en typ av array.</w:t>
+      </w:r>
       <w:r>
         <w:t xml:space="preserve"> </w:t>
       </w:r>
-      <w:proofErr w:type="spellStart"/>
-      <w:r>
-        <w:t>chaining</w:t>
-      </w:r>
-      <w:proofErr w:type="spellEnd"/>
-    </w:p>
-    <w:p>
-      <w:proofErr w:type="spellStart"/>
-      <w:r>
-        <w:t>linear</w:t>
-      </w:r>
-      <w:proofErr w:type="spellEnd"/>
-      <w:r>
-        <w:t xml:space="preserve"> </w:t>
-      </w:r>
-      <w:proofErr w:type="spellStart"/>
-      <w:r>
-        <w:t>probing</w:t>
-      </w:r>
-      <w:proofErr w:type="spellEnd"/>
-    </w:p>
-    <w:p>
-      <w:proofErr w:type="spellStart"/>
-      <w:r>
-        <w:t>quadratic</w:t>
-      </w:r>
-      <w:proofErr w:type="spellEnd"/>
-      <w:r>
-        <w:t xml:space="preserve"> probing </w:t>
-      </w:r>
-    </w:p>
-    <w:p>
-      <w:r>
-        <w:t xml:space="preserve">double </w:t>
-      </w:r>
-      <w:proofErr w:type="spellStart"/>
-      <w:r>
-        <w:t>hashing</w:t>
-      </w:r>
-      <w:proofErr w:type="spellEnd"/>
+      <w:r>
+        <w:t>Hashtbeller används ofta i de fall då det är viktigt att insättning av element och sökning går snabbt. Till skillnad från i t.ex en länkad lista, där varje element måste gås igenom för att hitta den plats där det element man söker efter finns, kan man i en hashtabell snabbt hitta det element man söker efter genom att direkt gå till den plats i arrayen där man vet att det ligger.  Vid insättning i en hashtabell, skapas med hjälp av en hashfunktion en kod, som motsvarar ett index i en array där elementet stoppas in. När en sökning efter ett element sedan ska göras, räknas samma kod fra</w:t>
+      </w:r>
+      <w:r>
+        <w:t xml:space="preserve">m igen, till indexet i arrayen där elementet i bästa fall finns. </w:t>
+      </w:r>
     </w:p>
     <w:p/>
     <w:p>
       <w:r>
-        <w:t xml:space="preserve">En </w:t>
-      </w:r>
-      <w:proofErr w:type="spellStart"/>
-      <w:r>
-        <w:t>hashtabell</w:t>
-      </w:r>
-      <w:proofErr w:type="spellEnd"/>
-      <w:r>
-        <w:t xml:space="preserve"> är ett sätt att lagra data i en typ av </w:t>
-      </w:r>
-      <w:proofErr w:type="spellStart"/>
-      <w:r>
-        <w:t>array</w:t>
-      </w:r>
-      <w:proofErr w:type="spellEnd"/>
-      <w:r>
-        <w:t xml:space="preserve">. För elementen skapas en </w:t>
-      </w:r>
-      <w:proofErr w:type="spellStart"/>
-      <w:r>
-        <w:t>hashkod</w:t>
-      </w:r>
-      <w:proofErr w:type="spellEnd"/>
-      <w:r>
-        <w:t xml:space="preserve"> som blir index till den plats i </w:t>
-      </w:r>
-      <w:proofErr w:type="spellStart"/>
-      <w:r>
-        <w:t>arrayen</w:t>
-      </w:r>
-      <w:proofErr w:type="spellEnd"/>
-      <w:r>
-        <w:t xml:space="preserve"> där elementet ska ligga. </w:t>
-      </w:r>
-    </w:p>
-    <w:p/>
-    <w:p>
-      <w:proofErr w:type="spellStart"/>
-      <w:r>
-        <w:t>Hashkoden</w:t>
-      </w:r>
-      <w:proofErr w:type="spellEnd"/>
-      <w:r>
-        <w:t xml:space="preserve"> skapas med en </w:t>
-      </w:r>
-      <w:proofErr w:type="spellStart"/>
-      <w:r>
-        <w:t>hashfunktion</w:t>
-      </w:r>
-      <w:proofErr w:type="spellEnd"/>
+        <w:t xml:space="preserve">Hashkoden skapas med en hashfunktion. Hashfunktionen </w:t>
+      </w:r>
+      <w:r>
+        <w:t>r</w:t>
+      </w:r>
+      <w:r>
+        <w:t xml:space="preserve">äknar om </w:t>
+      </w:r>
+      <w:r>
+        <w:t xml:space="preserve">delar av </w:t>
+      </w:r>
+      <w:r>
+        <w:t>elementets data till en kod. En h</w:t>
+      </w:r>
+      <w:r>
+        <w:t xml:space="preserve">ashfunktionen ska alltid ge samma kod för samma objekt. En mindre effektiv hashkod gör ofta att flera element hamnar på samma plats, medan en mer effektiv hashfunktion gör att elementen sprids ut jämt över hela arrayen, och därmed minimerar risken </w:t>
+      </w:r>
+      <w:r>
+        <w:t>för att flera element ska få samma kod</w:t>
+      </w:r>
       <w:r>
         <w:t xml:space="preserve">. </w:t>
-      </w:r>
-      <w:proofErr w:type="spellStart"/>
-      <w:r>
-        <w:t>Hashfunktionen</w:t>
-      </w:r>
-      <w:proofErr w:type="spellEnd"/>
-      <w:r>
-        <w:t xml:space="preserve"> </w:t>
-      </w:r>
-      <w:r>
-        <w:t>r</w:t>
       </w:r>
       <w:bookmarkStart w:id="0" w:name="_GoBack"/>
       <w:bookmarkEnd w:id="0"/>
       <w:r>
-        <w:t xml:space="preserve">äknar om elementets data till en kod. </w:t>
-      </w:r>
-      <w:proofErr w:type="spellStart"/>
-      <w:r>
-        <w:t>Hashfunktionen</w:t>
-      </w:r>
-      <w:proofErr w:type="spellEnd"/>
-      <w:r>
-        <w:t xml:space="preserve"> ska alltid ge samma kod för samma objekt. En mindre effektiv </w:t>
-      </w:r>
-      <w:proofErr w:type="spellStart"/>
-      <w:r>
-        <w:t>hashkod</w:t>
-      </w:r>
-      <w:proofErr w:type="spellEnd"/>
-      <w:r>
-        <w:t xml:space="preserve"> gör ofta att flera element hamnar på samma plats, medan en mer effektiv </w:t>
-      </w:r>
-      <w:proofErr w:type="spellStart"/>
-      <w:r>
-        <w:t>hashfunktion</w:t>
-      </w:r>
-      <w:proofErr w:type="spellEnd"/>
-      <w:r>
-        <w:t xml:space="preserve"> gör att elementen sprids ut jämt över hela </w:t>
-      </w:r>
-      <w:proofErr w:type="spellStart"/>
-      <w:r>
-        <w:t>arrayen</w:t>
-      </w:r>
-      <w:proofErr w:type="spellEnd"/>
-      <w:r>
-        <w:t xml:space="preserve">, och därmed minimerar risken för krockar. </w:t>
+        <w:t xml:space="preserve">Hashning ska ge en kod som är unik i största möjliga mån, så att så få kollisioner som möjligt uppstår. Om två element får samma hashkod, uppstår en kollision, som behöver lösas på något sätt. Ett sätt att hantera kollisioner är linear probing. </w:t>
       </w:r>
     </w:p>
     <w:p/>
     <w:p>
-      <w:proofErr w:type="spellStart"/>
-      <w:r>
-        <w:t>Hashning</w:t>
-      </w:r>
-      <w:proofErr w:type="spellEnd"/>
-      <w:r>
-        <w:t xml:space="preserve"> ska ge en kod som är unik i största möjliga mån, så att så få kollisioner som möjligt uppstår. Om två element får samma </w:t>
-      </w:r>
-      <w:proofErr w:type="spellStart"/>
-      <w:r>
-        <w:t>hashkod</w:t>
-      </w:r>
-      <w:proofErr w:type="spellEnd"/>
-      <w:r>
-        <w:t xml:space="preserve">, uppstår en kollision, som behöver lösas på något sätt. Ett sätt att hantera kollisioner är </w:t>
-      </w:r>
-      <w:proofErr w:type="spellStart"/>
-      <w:r>
-        <w:t>linear</w:t>
-      </w:r>
-      <w:proofErr w:type="spellEnd"/>
-      <w:r>
-        <w:t xml:space="preserve"> </w:t>
-      </w:r>
-      <w:proofErr w:type="spellStart"/>
-      <w:r>
-        <w:t>probing</w:t>
-      </w:r>
-      <w:proofErr w:type="spellEnd"/>
-      <w:r>
-        <w:t xml:space="preserve">. </w:t>
+      <w:r>
+        <w:t>Linear probing innebär att då den plats i arrayen som elementen ska in på är upptagen av ett annat element, placeras elementet på den första lediga platsen under det tänkta indexet. Detta kan lätt skapa problem, då den första lediga platsen i värsta falla</w:t>
+      </w:r>
+      <w:r>
+        <w:t xml:space="preserve"> kan vara i slutet på arrayen. Då elementet sedan ska läsas ur hashtabellen,</w:t>
+      </w:r>
+      <w:r>
+        <w:t xml:space="preserve"> måste en jämförelse göras med alla element på och under det efterfrågade i</w:t>
+      </w:r>
+      <w:r>
+        <w:t>ndexet, tills elementet hittas, vilket kan ta lång tid.</w:t>
       </w:r>
     </w:p>
     <w:p/>
     <w:p>
-      <w:proofErr w:type="spellStart"/>
-      <w:r>
-        <w:t>Linear</w:t>
-      </w:r>
-      <w:proofErr w:type="spellEnd"/>
-      <w:r>
-        <w:t xml:space="preserve"> </w:t>
-      </w:r>
-      <w:proofErr w:type="spellStart"/>
-      <w:r>
-        <w:t>probing</w:t>
-      </w:r>
-      <w:proofErr w:type="spellEnd"/>
-      <w:r>
-        <w:t xml:space="preserve"> innebär att då den plats i </w:t>
-      </w:r>
-      <w:proofErr w:type="spellStart"/>
-      <w:r>
-        <w:t>arrayen</w:t>
-      </w:r>
-      <w:proofErr w:type="spellEnd"/>
-      <w:r>
-        <w:t xml:space="preserve"> som elementen ska in på är upptagen av ett annat element, placeras elementet på den första lediga platsen under det tänkta indexet. Detta kan lätt skapa problem, då den första lediga platsen i värsta falla</w:t>
-      </w:r>
-      <w:r>
-        <w:t xml:space="preserve"> kan vara i slutet på </w:t>
-      </w:r>
-      <w:proofErr w:type="spellStart"/>
-      <w:r>
-        <w:t>arrayen</w:t>
-      </w:r>
-      <w:proofErr w:type="spellEnd"/>
-      <w:r>
-        <w:t xml:space="preserve">. Då elementet sedan ska läsas ur </w:t>
-      </w:r>
-      <w:proofErr w:type="spellStart"/>
-      <w:r>
-        <w:t>hashtabellen</w:t>
-      </w:r>
-      <w:proofErr w:type="spellEnd"/>
-      <w:r>
-        <w:t>,</w:t>
-      </w:r>
-      <w:r>
-        <w:t xml:space="preserve"> måste en jämförelse göras med alla element på och under det efterfrågade i</w:t>
-      </w:r>
-      <w:r>
-        <w:t>ndexet, tills elementet hittas, vilket kan ta lång tid.</w:t>
+      <w:r>
+        <w:t xml:space="preserve">Ett annat sätt att hantera kollisioner är att tillämpa </w:t>
+      </w:r>
+      <w:r>
+        <w:t>separate chaining</w:t>
+      </w:r>
+      <w:r>
+        <w:t xml:space="preserve">. Detta innebär att varje element i arrayen är en pekare till en länkad lista. Om flera element råkar få samma hashkod, länkas de efter varandra i en länkad lista. En sökning efter ett element innebär då att platsen i arrayen först hittas, varpå platsens länkade lista söks igenom efter det önskade elementet. </w:t>
       </w:r>
     </w:p>
     <w:p/>
     <w:p>
       <w:r>
-        <w:t xml:space="preserve">Ett annat sätt att hantera kollisioner är att tillämpa </w:t>
-      </w:r>
-      <w:proofErr w:type="spellStart"/>
-      <w:r>
-        <w:t>separate</w:t>
-      </w:r>
-      <w:proofErr w:type="spellEnd"/>
-      <w:r>
-        <w:t xml:space="preserve"> </w:t>
-      </w:r>
-      <w:proofErr w:type="spellStart"/>
-      <w:r>
-        <w:t>chaining</w:t>
-      </w:r>
-      <w:proofErr w:type="spellEnd"/>
-      <w:r>
-        <w:t xml:space="preserve">. Detta innebär att varje element i </w:t>
-      </w:r>
-      <w:proofErr w:type="spellStart"/>
-      <w:r>
-        <w:t>arrayen</w:t>
-      </w:r>
-      <w:proofErr w:type="spellEnd"/>
-      <w:r>
-        <w:t xml:space="preserve"> är en pekare till en länkad lista. Om flera element råkar få samma </w:t>
-      </w:r>
-      <w:proofErr w:type="spellStart"/>
-      <w:r>
-        <w:t>hashkod</w:t>
-      </w:r>
-      <w:proofErr w:type="spellEnd"/>
-      <w:r>
-        <w:t xml:space="preserve">, länkas de efter varandra i en länkad lista. En sökning efter ett element innebär då att platsen i </w:t>
-      </w:r>
-      <w:proofErr w:type="spellStart"/>
-      <w:r>
-        <w:t>arrayen</w:t>
-      </w:r>
-      <w:proofErr w:type="spellEnd"/>
-      <w:r>
-        <w:t xml:space="preserve"> först hittas, varpå platsens länkade lista söks igenom efter det önskade elementet. </w:t>
-      </w:r>
-    </w:p>
-    <w:p/>
-    <w:p>
-      <w:proofErr w:type="spellStart"/>
-      <w:r>
-        <w:t>Quadratic</w:t>
-      </w:r>
-      <w:proofErr w:type="spellEnd"/>
-      <w:r>
-        <w:t xml:space="preserve"> </w:t>
-      </w:r>
-      <w:proofErr w:type="spellStart"/>
-      <w:r>
-        <w:t>probing</w:t>
-      </w:r>
-      <w:proofErr w:type="spellEnd"/>
+        <w:t>Quadratic probing</w:t>
+      </w:r>
       <w:r>
         <w:t xml:space="preserve"> är en annan metod för att hantera kollisioner. </w:t>
       </w:r>
@@ -339,39 +134,10 @@
         <w:t>2</w:t>
       </w:r>
       <w:r>
-        <w:t xml:space="preserve">, och sedan ta </w:t>
-      </w:r>
-      <w:proofErr w:type="spellStart"/>
-      <w:r>
-        <w:t>modulus</w:t>
-      </w:r>
-      <w:proofErr w:type="spellEnd"/>
-      <w:r>
-        <w:t xml:space="preserve"> med arrayens storlek (för att få en plats som inte hamnar utanför </w:t>
-      </w:r>
-      <w:proofErr w:type="spellStart"/>
-      <w:r>
-        <w:t>arrayen</w:t>
-      </w:r>
-      <w:proofErr w:type="spellEnd"/>
-      <w:r>
-        <w:t xml:space="preserve">). </w:t>
-      </w:r>
-      <w:proofErr w:type="spellStart"/>
-      <w:r>
-        <w:t>Quadratic</w:t>
-      </w:r>
-      <w:proofErr w:type="spellEnd"/>
-      <w:r>
-        <w:t xml:space="preserve"> </w:t>
-      </w:r>
-      <w:proofErr w:type="spellStart"/>
-      <w:r>
-        <w:t>probing</w:t>
-      </w:r>
-      <w:proofErr w:type="spellEnd"/>
-      <w:r>
-        <w:t xml:space="preserve"> förutsätter att arrayens storlek är ett primtal. Detta för att</w:t>
+        <w:t xml:space="preserve">, och sedan ta modulus med arrayens storlek (för att få en plats som inte hamnar utanför arrayen). </w:t>
+      </w:r>
+      <w:r>
+        <w:t>Quadratic probing förutsätter att arrayens storlek är ett primtal. Detta för att</w:t>
       </w:r>
       <w:r>
         <w:t xml:space="preserve"> de nya indexen vid kollision med större sannolikhet blir unika. </w:t>
@@ -383,57 +149,24 @@
     <w:p/>
     <w:p>
       <w:r>
-        <w:t xml:space="preserve">Double </w:t>
-      </w:r>
-      <w:proofErr w:type="spellStart"/>
-      <w:r>
-        <w:t>hashing</w:t>
-      </w:r>
-      <w:proofErr w:type="spellEnd"/>
-      <w:r>
-        <w:t xml:space="preserve"> är ytterligare en metod för att hantera kollisioner</w:t>
-      </w:r>
-      <w:r>
-        <w:t xml:space="preserve">. Double </w:t>
-      </w:r>
-      <w:proofErr w:type="spellStart"/>
-      <w:r>
-        <w:t>hashing</w:t>
-      </w:r>
-      <w:proofErr w:type="spellEnd"/>
-      <w:r>
-        <w:t xml:space="preserve"> innebär att en </w:t>
-      </w:r>
-      <w:proofErr w:type="spellStart"/>
-      <w:r>
-        <w:t>hashkod</w:t>
-      </w:r>
-      <w:proofErr w:type="spellEnd"/>
+        <w:lastRenderedPageBreak/>
+        <w:t>Double hashing är ytterligare en metod för att hantera kollisioner</w:t>
+      </w:r>
+      <w:r>
+        <w:t>. Double hashing innebär att en hashkod</w:t>
+      </w:r>
       <w:r>
         <w:t xml:space="preserve"> tas fram utifrån elementet som ska placeras. </w:t>
       </w:r>
       <w:r>
-        <w:t xml:space="preserve">Om en kollision uppstår på denna plats, räknas en ny </w:t>
-      </w:r>
-      <w:proofErr w:type="spellStart"/>
-      <w:r>
-        <w:t>hashkod</w:t>
-      </w:r>
-      <w:proofErr w:type="spellEnd"/>
-      <w:r>
-        <w:t xml:space="preserve"> ut, </w:t>
+        <w:t xml:space="preserve">Om en kollision uppstår på denna plats, räknas en ny hashkod ut, </w:t>
       </w:r>
       <w:r>
         <w:t>för det interval</w:t>
       </w:r>
       <w:r>
-        <w:t xml:space="preserve">l som ska hoppas fram i </w:t>
-      </w:r>
-      <w:proofErr w:type="spellStart"/>
-      <w:r>
-        <w:t>arrayen</w:t>
-      </w:r>
-      <w:proofErr w:type="spellEnd"/>
+        <w:t>l som ska hoppas fram i arrayen</w:t>
+      </w:r>
       <w:r>
         <w:t>.</w:t>
       </w:r>

</xml_diff>

<commit_message>
Revert "Revert "ännu mer text""
This reverts commit cef997d568f97833e5051bceb758684981674498.
</commit_message>
<xml_diff>
--- a/Första utkast hashtabeller.docx
+++ b/Första utkast hashtabeller.docx
@@ -4,63 +4,200 @@
   <w:body>
     <w:p>
       <w:r>
-        <w:t>Första utkast hashtabeller</w:t>
-      </w:r>
-      <w:r>
-        <w:t xml:space="preserve"> &amp; hashning</w:t>
-      </w:r>
+        <w:t xml:space="preserve">Första utkast </w:t>
+      </w:r>
+      <w:proofErr w:type="spellStart"/>
+      <w:r>
+        <w:t>hashtabeller</w:t>
+      </w:r>
+      <w:proofErr w:type="spellEnd"/>
+      <w:r>
+        <w:t xml:space="preserve"> &amp; </w:t>
+      </w:r>
+      <w:proofErr w:type="spellStart"/>
+      <w:r>
+        <w:t>hashning</w:t>
+      </w:r>
+      <w:proofErr w:type="spellEnd"/>
       <w:r>
         <w:t>:</w:t>
       </w:r>
     </w:p>
     <w:p/>
     <w:p>
+      <w:proofErr w:type="spellStart"/>
       <w:r>
         <w:t>Hashfunktion</w:t>
       </w:r>
+      <w:proofErr w:type="spellEnd"/>
     </w:p>
     <w:p>
-      <w:r>
-        <w:t>separate chaining</w:t>
-      </w:r>
+      <w:proofErr w:type="spellStart"/>
+      <w:r>
+        <w:t>separate</w:t>
+      </w:r>
+      <w:proofErr w:type="spellEnd"/>
+      <w:r>
+        <w:t xml:space="preserve"> </w:t>
+      </w:r>
+      <w:proofErr w:type="spellStart"/>
+      <w:r>
+        <w:t>chaining</w:t>
+      </w:r>
+      <w:proofErr w:type="spellEnd"/>
     </w:p>
     <w:p>
-      <w:r>
-        <w:t>linear probing</w:t>
-      </w:r>
+      <w:proofErr w:type="spellStart"/>
+      <w:r>
+        <w:t>linear</w:t>
+      </w:r>
+      <w:proofErr w:type="spellEnd"/>
+      <w:r>
+        <w:t xml:space="preserve"> </w:t>
+      </w:r>
+      <w:proofErr w:type="spellStart"/>
+      <w:r>
+        <w:t>probing</w:t>
+      </w:r>
+      <w:proofErr w:type="spellEnd"/>
     </w:p>
     <w:p>
-      <w:r>
-        <w:t xml:space="preserve">quadratic probing </w:t>
+      <w:proofErr w:type="spellStart"/>
+      <w:r>
+        <w:t>quadratic</w:t>
+      </w:r>
+      <w:proofErr w:type="spellEnd"/>
+      <w:r>
+        <w:t xml:space="preserve"> probing </w:t>
       </w:r>
     </w:p>
     <w:p>
       <w:r>
         <w:t xml:space="preserve">double </w:t>
       </w:r>
+      <w:proofErr w:type="spellStart"/>
       <w:r>
         <w:t>hashing</w:t>
       </w:r>
+      <w:proofErr w:type="spellEnd"/>
     </w:p>
     <w:p/>
     <w:p>
       <w:r>
-        <w:t>En hashtabell är ett sätt att lagra data i en typ av array.</w:t>
-      </w:r>
-      <w:r>
-        <w:t xml:space="preserve"> </w:t>
-      </w:r>
-      <w:r>
-        <w:t>Hashtbeller används ofta i de fall då det är viktigt att insättning av element och sökning går snabbt. Till skillnad från i t.ex en länkad lista, där varje element måste gås igenom för att hitta den plats där det element man söker efter finns, kan man i en hashtabell snabbt hitta det element man söker efter genom att direkt gå till den plats i arrayen där man vet att det ligger.  Vid insättning i en hashtabell, skapas med hjälp av en hashfunktion en kod, som motsvarar ett index i en array där elementet stoppas in. När en sökning efter ett element sedan ska göras, räknas samma kod fra</w:t>
-      </w:r>
-      <w:r>
-        <w:t xml:space="preserve">m igen, till indexet i arrayen där elementet i bästa fall finns. </w:t>
+        <w:t xml:space="preserve">En </w:t>
+      </w:r>
+      <w:proofErr w:type="spellStart"/>
+      <w:r>
+        <w:t>hashtabell</w:t>
+      </w:r>
+      <w:proofErr w:type="spellEnd"/>
+      <w:r>
+        <w:t xml:space="preserve"> är ett sätt att lagra data i en typ av </w:t>
+      </w:r>
+      <w:proofErr w:type="spellStart"/>
+      <w:r>
+        <w:t>array</w:t>
+      </w:r>
+      <w:proofErr w:type="spellEnd"/>
+      <w:r>
+        <w:t>.</w:t>
+      </w:r>
+      <w:r>
+        <w:t xml:space="preserve"> </w:t>
+      </w:r>
+      <w:proofErr w:type="spellStart"/>
+      <w:r>
+        <w:t>Hashtbeller</w:t>
+      </w:r>
+      <w:proofErr w:type="spellEnd"/>
+      <w:r>
+        <w:t xml:space="preserve"> används ofta i de fall då det är viktigt att insättning av element och sökning går snabbt. Till skillnad från i </w:t>
+      </w:r>
+      <w:proofErr w:type="spellStart"/>
+      <w:r>
+        <w:t>t.ex</w:t>
+      </w:r>
+      <w:proofErr w:type="spellEnd"/>
+      <w:r>
+        <w:t xml:space="preserve"> en länkad lista, där varje element måste gås igenom för att hitta den plats där det element man söker efter finns, kan man i en </w:t>
+      </w:r>
+      <w:proofErr w:type="spellStart"/>
+      <w:r>
+        <w:t>hashtabell</w:t>
+      </w:r>
+      <w:proofErr w:type="spellEnd"/>
+      <w:r>
+        <w:t xml:space="preserve"> snabbt hitta det element man söker efter genom att direkt gå till den plats i </w:t>
+      </w:r>
+      <w:proofErr w:type="spellStart"/>
+      <w:r>
+        <w:t>arrayen</w:t>
+      </w:r>
+      <w:proofErr w:type="spellEnd"/>
+      <w:r>
+        <w:t xml:space="preserve"> där man vet att det ligger.  Vid insättning i en </w:t>
+      </w:r>
+      <w:proofErr w:type="spellStart"/>
+      <w:r>
+        <w:t>hashtabell</w:t>
+      </w:r>
+      <w:proofErr w:type="spellEnd"/>
+      <w:r>
+        <w:t xml:space="preserve">, skapas med hjälp av en </w:t>
+      </w:r>
+      <w:proofErr w:type="spellStart"/>
+      <w:r>
+        <w:t>hashfunktion</w:t>
+      </w:r>
+      <w:proofErr w:type="spellEnd"/>
+      <w:r>
+        <w:t xml:space="preserve"> en kod, som motsvarar ett index i en </w:t>
+      </w:r>
+      <w:proofErr w:type="spellStart"/>
+      <w:r>
+        <w:t>array</w:t>
+      </w:r>
+      <w:proofErr w:type="spellEnd"/>
+      <w:r>
+        <w:t xml:space="preserve"> där elementet stoppas in. När en sökning efter ett element sedan ska göras, räknas samma kod fra</w:t>
+      </w:r>
+      <w:r>
+        <w:t xml:space="preserve">m igen, till indexet i </w:t>
+      </w:r>
+      <w:proofErr w:type="spellStart"/>
+      <w:r>
+        <w:t>arrayen</w:t>
+      </w:r>
+      <w:proofErr w:type="spellEnd"/>
+      <w:r>
+        <w:t xml:space="preserve"> där elementet i bästa fall finns. </w:t>
       </w:r>
     </w:p>
     <w:p/>
     <w:p>
-      <w:r>
-        <w:t xml:space="preserve">Hashkoden skapas med en hashfunktion. Hashfunktionen </w:t>
+      <w:proofErr w:type="spellStart"/>
+      <w:r>
+        <w:t>Hashkoden</w:t>
+      </w:r>
+      <w:proofErr w:type="spellEnd"/>
+      <w:r>
+        <w:t xml:space="preserve"> skapas med en </w:t>
+      </w:r>
+      <w:proofErr w:type="spellStart"/>
+      <w:r>
+        <w:t>hashfunktion</w:t>
+      </w:r>
+      <w:proofErr w:type="spellEnd"/>
+      <w:r>
+        <w:t xml:space="preserve">. </w:t>
+      </w:r>
+      <w:proofErr w:type="spellStart"/>
+      <w:r>
+        <w:t>Hashfunktionen</w:t>
+      </w:r>
+      <w:proofErr w:type="spellEnd"/>
+      <w:r>
+        <w:t xml:space="preserve"> </w:t>
       </w:r>
       <w:r>
         <w:t>r</w:t>
@@ -72,10 +209,42 @@
         <w:t xml:space="preserve">delar av </w:t>
       </w:r>
       <w:r>
-        <w:t>elementets data till en kod. En h</w:t>
-      </w:r>
-      <w:r>
-        <w:t xml:space="preserve">ashfunktionen ska alltid ge samma kod för samma objekt. En mindre effektiv hashkod gör ofta att flera element hamnar på samma plats, medan en mer effektiv hashfunktion gör att elementen sprids ut jämt över hela arrayen, och därmed minimerar risken </w:t>
+        <w:t xml:space="preserve">elementets data till en kod. En </w:t>
+      </w:r>
+      <w:proofErr w:type="spellStart"/>
+      <w:r>
+        <w:t>h</w:t>
+      </w:r>
+      <w:r>
+        <w:t>ashfunktionen</w:t>
+      </w:r>
+      <w:proofErr w:type="spellEnd"/>
+      <w:r>
+        <w:t xml:space="preserve"> ska alltid ge samma kod för samma objekt. En mindre effektiv </w:t>
+      </w:r>
+      <w:proofErr w:type="spellStart"/>
+      <w:r>
+        <w:t>hashkod</w:t>
+      </w:r>
+      <w:proofErr w:type="spellEnd"/>
+      <w:r>
+        <w:t xml:space="preserve"> gör ofta att flera element hamnar på samma plats, medan en mer effektiv </w:t>
+      </w:r>
+      <w:proofErr w:type="spellStart"/>
+      <w:r>
+        <w:t>hashfunktion</w:t>
+      </w:r>
+      <w:proofErr w:type="spellEnd"/>
+      <w:r>
+        <w:t xml:space="preserve"> gör att elementen sprids ut jämt över hela </w:t>
+      </w:r>
+      <w:proofErr w:type="spellStart"/>
+      <w:r>
+        <w:t>arrayen</w:t>
+      </w:r>
+      <w:proofErr w:type="spellEnd"/>
+      <w:r>
+        <w:t xml:space="preserve">, och därmed minimerar risken </w:t>
       </w:r>
       <w:r>
         <w:t>för att flera element ska få samma kod</w:t>
@@ -83,25 +252,152 @@
       <w:r>
         <w:t xml:space="preserve">. </w:t>
       </w:r>
-      <w:bookmarkStart w:id="0" w:name="_GoBack"/>
-      <w:bookmarkEnd w:id="0"/>
-      <w:r>
-        <w:t xml:space="preserve">Hashning ska ge en kod som är unik i största möjliga mån, så att så få kollisioner som möjligt uppstår. Om två element får samma hashkod, uppstår en kollision, som behöver lösas på något sätt. Ett sätt att hantera kollisioner är linear probing. </w:t>
+      <w:proofErr w:type="spellStart"/>
+      <w:r>
+        <w:t>Hashning</w:t>
+      </w:r>
+      <w:proofErr w:type="spellEnd"/>
+      <w:r>
+        <w:t xml:space="preserve"> ska ge en kod som är unik i största möjliga mån, så att så få kollisioner som möjligt uppstår. Om två element får samma </w:t>
+      </w:r>
+      <w:proofErr w:type="spellStart"/>
+      <w:r>
+        <w:t>hashkod</w:t>
+      </w:r>
+      <w:proofErr w:type="spellEnd"/>
+      <w:r>
+        <w:t xml:space="preserve">, uppstår en kollision, som behöver lösas på något sätt. </w:t>
+      </w:r>
+      <w:r>
+        <w:t>Det finns flera olika sätt att hantera kollisioner</w:t>
+      </w:r>
+      <w:r>
+        <w:t xml:space="preserve">, som fungerar olika bra vid olika tillfällen. </w:t>
+      </w:r>
+      <w:r>
+        <w:t xml:space="preserve">Ett sätt att hantera kollisioner är </w:t>
+      </w:r>
+      <w:proofErr w:type="spellStart"/>
+      <w:r>
+        <w:t>linear</w:t>
+      </w:r>
+      <w:proofErr w:type="spellEnd"/>
+      <w:r>
+        <w:t xml:space="preserve"> </w:t>
+      </w:r>
+      <w:proofErr w:type="spellStart"/>
+      <w:r>
+        <w:t>probing</w:t>
+      </w:r>
+      <w:proofErr w:type="spellEnd"/>
+      <w:r>
+        <w:t xml:space="preserve">. </w:t>
       </w:r>
     </w:p>
     <w:p/>
     <w:p>
-      <w:r>
-        <w:t>Linear probing innebär att då den plats i arrayen som elementen ska in på är upptagen av ett annat element, placeras elementet på den första lediga platsen under det tänkta indexet. Detta kan lätt skapa problem, då den första lediga platsen i värsta falla</w:t>
-      </w:r>
-      <w:r>
-        <w:t xml:space="preserve"> kan vara i slutet på arrayen. Då elementet sedan ska läsas ur hashtabellen,</w:t>
+      <w:proofErr w:type="spellStart"/>
+      <w:r>
+        <w:t>Linear</w:t>
+      </w:r>
+      <w:proofErr w:type="spellEnd"/>
+      <w:r>
+        <w:t xml:space="preserve"> </w:t>
+      </w:r>
+      <w:proofErr w:type="spellStart"/>
+      <w:r>
+        <w:t>probing</w:t>
+      </w:r>
+      <w:proofErr w:type="spellEnd"/>
+      <w:r>
+        <w:t xml:space="preserve"> innebär att </w:t>
+      </w:r>
+      <w:r>
+        <w:t xml:space="preserve">ett element vid en kollision placeras </w:t>
+      </w:r>
+      <w:r>
+        <w:t>på den första lediga platsen under det tänkta indexet. Dett</w:t>
+      </w:r>
+      <w:r>
+        <w:t>a kan lätt skapa problem, då flera av de efterföljande platserna redan kan vara upptagna av andra element, och den</w:t>
+      </w:r>
+      <w:r>
+        <w:t xml:space="preserve"> förs</w:t>
+      </w:r>
+      <w:r>
+        <w:t>ta lediga platsen i värsta fall</w:t>
+      </w:r>
+      <w:r>
+        <w:t xml:space="preserve"> kan vara i slutet på </w:t>
+      </w:r>
+      <w:proofErr w:type="spellStart"/>
+      <w:r>
+        <w:t>array</w:t>
+      </w:r>
+      <w:r>
+        <w:t>en</w:t>
+      </w:r>
+      <w:proofErr w:type="spellEnd"/>
+      <w:r>
+        <w:t xml:space="preserve">. </w:t>
+      </w:r>
+      <w:r>
+        <w:t xml:space="preserve">Det är vanligt att kollisionshantering med </w:t>
+      </w:r>
+      <w:proofErr w:type="spellStart"/>
+      <w:r>
+        <w:t>linear</w:t>
+      </w:r>
+      <w:proofErr w:type="spellEnd"/>
+      <w:r>
+        <w:t xml:space="preserve"> </w:t>
+      </w:r>
+      <w:proofErr w:type="spellStart"/>
+      <w:r>
+        <w:t>probing</w:t>
+      </w:r>
+      <w:proofErr w:type="spellEnd"/>
+      <w:r>
+        <w:t xml:space="preserve"> skapar så kallad ”</w:t>
+      </w:r>
+      <w:proofErr w:type="spellStart"/>
+      <w:r>
+        <w:t>clustering</w:t>
+      </w:r>
+      <w:proofErr w:type="spellEnd"/>
+      <w:r>
+        <w:t xml:space="preserve">”, vilket innebär att många element hamnar i kluster, och inte får en jämn spridning över hela </w:t>
+      </w:r>
+      <w:proofErr w:type="spellStart"/>
+      <w:r>
+        <w:t>arrayen</w:t>
+      </w:r>
+      <w:proofErr w:type="spellEnd"/>
+      <w:r>
+        <w:t>. Då element</w:t>
+      </w:r>
+      <w:r>
+        <w:t xml:space="preserve"> ska sökas upp</w:t>
+      </w:r>
+      <w:r>
+        <w:t xml:space="preserve"> ur </w:t>
+      </w:r>
+      <w:proofErr w:type="spellStart"/>
+      <w:r>
+        <w:t>hashtabellen</w:t>
+      </w:r>
+      <w:proofErr w:type="spellEnd"/>
+      <w:r>
+        <w:t>,</w:t>
       </w:r>
       <w:r>
         <w:t xml:space="preserve"> måste en jämförelse göras med alla element på och under det efterfrågade i</w:t>
       </w:r>
       <w:r>
         <w:t>ndexet, tills elementet hittas, vilket kan ta lång tid.</w:t>
+      </w:r>
+      <w:r>
+        <w:t xml:space="preserve"> </w:t>
       </w:r>
     </w:p>
     <w:p/>
@@ -109,64 +405,286 @@
       <w:r>
         <w:t xml:space="preserve">Ett annat sätt att hantera kollisioner är att tillämpa </w:t>
       </w:r>
-      <w:r>
-        <w:t>separate chaining</w:t>
-      </w:r>
-      <w:r>
-        <w:t xml:space="preserve">. Detta innebär att varje element i arrayen är en pekare till en länkad lista. Om flera element råkar få samma hashkod, länkas de efter varandra i en länkad lista. En sökning efter ett element innebär då att platsen i arrayen först hittas, varpå platsens länkade lista söks igenom efter det önskade elementet. </w:t>
+      <w:proofErr w:type="spellStart"/>
+      <w:r>
+        <w:t>separate</w:t>
+      </w:r>
+      <w:proofErr w:type="spellEnd"/>
+      <w:r>
+        <w:t xml:space="preserve"> </w:t>
+      </w:r>
+      <w:proofErr w:type="spellStart"/>
+      <w:r>
+        <w:t>chaining</w:t>
+      </w:r>
+      <w:proofErr w:type="spellEnd"/>
+      <w:r>
+        <w:t>. Detta innebär att varje</w:t>
+      </w:r>
+      <w:r>
+        <w:t xml:space="preserve"> element i </w:t>
+      </w:r>
+      <w:proofErr w:type="spellStart"/>
+      <w:r>
+        <w:t>arrayen</w:t>
+      </w:r>
+      <w:proofErr w:type="spellEnd"/>
+      <w:r>
+        <w:t xml:space="preserve"> är en referens </w:t>
+      </w:r>
+      <w:r>
+        <w:t xml:space="preserve">till en länkad lista. </w:t>
+      </w:r>
+      <w:r>
+        <w:t xml:space="preserve">En länkad lista är en typ av lista där varje element innehåller </w:t>
+      </w:r>
+      <w:proofErr w:type="gramStart"/>
+      <w:r>
+        <w:t>sin</w:t>
+      </w:r>
+      <w:proofErr w:type="gramEnd"/>
+      <w:r>
+        <w:t xml:space="preserve"> </w:t>
+      </w:r>
+      <w:r>
+        <w:t xml:space="preserve">egen </w:t>
+      </w:r>
+      <w:r>
+        <w:t xml:space="preserve">data, och en referens till nästa element i listan. </w:t>
+      </w:r>
+      <w:r>
+        <w:t xml:space="preserve">Om flera element råkar få samma </w:t>
+      </w:r>
+      <w:proofErr w:type="spellStart"/>
+      <w:r>
+        <w:t>hashkod</w:t>
+      </w:r>
+      <w:proofErr w:type="spellEnd"/>
+      <w:r>
+        <w:t xml:space="preserve">, </w:t>
+      </w:r>
+      <w:r>
+        <w:t>sto</w:t>
+      </w:r>
+      <w:r>
+        <w:t>ppas de in längst fram</w:t>
+      </w:r>
+      <w:r>
+        <w:t xml:space="preserve"> i den länkade listan</w:t>
+      </w:r>
+      <w:r>
+        <w:t xml:space="preserve">. En sökning efter ett element innebär då att platsen i </w:t>
+      </w:r>
+      <w:proofErr w:type="spellStart"/>
+      <w:r>
+        <w:t>arrayen</w:t>
+      </w:r>
+      <w:proofErr w:type="spellEnd"/>
+      <w:r>
+        <w:t xml:space="preserve"> först hittas</w:t>
+      </w:r>
+      <w:r>
+        <w:t xml:space="preserve"> med hjälp av </w:t>
+      </w:r>
+      <w:proofErr w:type="spellStart"/>
+      <w:r>
+        <w:t>hashkoden</w:t>
+      </w:r>
+      <w:proofErr w:type="spellEnd"/>
+      <w:r>
+        <w:t xml:space="preserve">, varpå platsens länkade lista söks igenom efter det önskade elementet. </w:t>
+      </w:r>
+      <w:r>
+        <w:t xml:space="preserve">En nackdel med detta sätt att hantera kollisioner är att då flera element har kolliderat, kan den länkade listan bli lång, vilket innebär att den tar lång tid att söka igenom. Ytterligare en nackdel </w:t>
+      </w:r>
+      <w:r>
+        <w:t xml:space="preserve">med </w:t>
+      </w:r>
+      <w:proofErr w:type="spellStart"/>
+      <w:r>
+        <w:t>separate</w:t>
+      </w:r>
+      <w:proofErr w:type="spellEnd"/>
+      <w:r>
+        <w:t xml:space="preserve"> </w:t>
+      </w:r>
+      <w:proofErr w:type="spellStart"/>
+      <w:r>
+        <w:t>chaining</w:t>
+      </w:r>
+      <w:proofErr w:type="spellEnd"/>
+      <w:r>
+        <w:t xml:space="preserve"> </w:t>
+      </w:r>
+      <w:r>
+        <w:t>är att de länkade listorna tar förhållandevis stor plats.</w:t>
       </w:r>
     </w:p>
     <w:p/>
     <w:p>
-      <w:r>
-        <w:t>Quadratic probing</w:t>
-      </w:r>
+      <w:proofErr w:type="spellStart"/>
+      <w:r>
+        <w:t>Quadratic</w:t>
+      </w:r>
+      <w:proofErr w:type="spellEnd"/>
+      <w:r>
+        <w:t xml:space="preserve"> </w:t>
+      </w:r>
+      <w:proofErr w:type="spellStart"/>
+      <w:r>
+        <w:t>probing</w:t>
+      </w:r>
+      <w:proofErr w:type="spellEnd"/>
       <w:r>
         <w:t xml:space="preserve"> är en annan metod för att hantera kollisioner. </w:t>
       </w:r>
-      <w:r>
-        <w:t xml:space="preserve">Det innebär att då det blir en krock, räknas en ny plats ut för elementet genom att ta det ursprungliga indexet </w:t>
-      </w:r>
-      <w:r>
-        <w:rPr>
-          <w:vertAlign w:val="superscript"/>
-        </w:rPr>
-        <w:t>2</w:t>
-      </w:r>
-      <w:r>
-        <w:t xml:space="preserve">, och sedan ta modulus med arrayens storlek (för att få en plats som inte hamnar utanför arrayen). </w:t>
-      </w:r>
-      <w:r>
-        <w:t>Quadratic probing förutsätter att arrayens storlek är ett primtal. Detta för att</w:t>
+      <w:proofErr w:type="spellStart"/>
+      <w:r>
+        <w:t>Quadratic</w:t>
+      </w:r>
+      <w:proofErr w:type="spellEnd"/>
+      <w:r>
+        <w:t xml:space="preserve"> </w:t>
+      </w:r>
+      <w:proofErr w:type="spellStart"/>
+      <w:r>
+        <w:t>probing</w:t>
+      </w:r>
+      <w:proofErr w:type="spellEnd"/>
+      <w:r>
+        <w:t xml:space="preserve"> liknar </w:t>
+      </w:r>
+      <w:proofErr w:type="spellStart"/>
+      <w:r>
+        <w:t>linear</w:t>
+      </w:r>
+      <w:proofErr w:type="spellEnd"/>
+      <w:r>
+        <w:t xml:space="preserve"> </w:t>
+      </w:r>
+      <w:proofErr w:type="spellStart"/>
+      <w:r>
+        <w:t>probing</w:t>
+      </w:r>
+      <w:proofErr w:type="spellEnd"/>
+      <w:r>
+        <w:t xml:space="preserve">, men med den skillnad att då en kollision uppstår, stoppas elementet inte in på nästa lediga plats, utan en ny plats räknas ut genom att ta det ursprungliga indexet i kvadrat. </w:t>
+      </w:r>
+      <w:r>
+        <w:t xml:space="preserve">För att vara säker på att den nya platsens index finns i </w:t>
+      </w:r>
+      <w:proofErr w:type="spellStart"/>
+      <w:r>
+        <w:t>arrayen</w:t>
+      </w:r>
+      <w:proofErr w:type="spellEnd"/>
+      <w:r>
+        <w:t xml:space="preserve">, görs en </w:t>
+      </w:r>
+      <w:proofErr w:type="spellStart"/>
+      <w:r>
+        <w:t>modulusberäkning</w:t>
+      </w:r>
+      <w:proofErr w:type="spellEnd"/>
+      <w:r>
+        <w:t xml:space="preserve"> på det nya indexet, och </w:t>
+      </w:r>
+      <w:proofErr w:type="spellStart"/>
+      <w:r>
+        <w:t>modulus</w:t>
+      </w:r>
+      <w:proofErr w:type="spellEnd"/>
+      <w:r>
+        <w:t xml:space="preserve"> med arrayens storlek</w:t>
+      </w:r>
+      <w:r>
+        <w:t xml:space="preserve">. </w:t>
+      </w:r>
+      <w:proofErr w:type="spellStart"/>
+      <w:r>
+        <w:t>Quadratic</w:t>
+      </w:r>
+      <w:proofErr w:type="spellEnd"/>
+      <w:r>
+        <w:t xml:space="preserve"> </w:t>
+      </w:r>
+      <w:proofErr w:type="spellStart"/>
+      <w:r>
+        <w:t>probing</w:t>
+      </w:r>
+      <w:proofErr w:type="spellEnd"/>
+      <w:r>
+        <w:t xml:space="preserve"> förutsätter att arrayens storlek är ett primtal. Detta för att</w:t>
       </w:r>
       <w:r>
         <w:t xml:space="preserve"> de nya indexen vid kollision med större sannolikhet blir unika. </w:t>
       </w:r>
       <w:r>
-        <w:t xml:space="preserve">Tabellen bör inte låtas bli mer än halvfull, eftersom det då inte är säkert att det går att hitta en ledig plats åt element som krockar. </w:t>
-      </w:r>
+        <w:t>Tabellen bör inte låtas bli mer än halvfull, eftersom det då inte är säkert att det går att hitta en le</w:t>
+      </w:r>
+      <w:r>
+        <w:t>dig plats åt element som kolliderar och behöver en ny plats</w:t>
+      </w:r>
+      <w:r>
+        <w:t xml:space="preserve">. </w:t>
+      </w:r>
+      <w:bookmarkStart w:id="0" w:name="_GoBack"/>
+      <w:bookmarkEnd w:id="0"/>
     </w:p>
     <w:p/>
     <w:p>
       <w:r>
-        <w:lastRenderedPageBreak/>
-        <w:t>Double hashing är ytterligare en metod för att hantera kollisioner</w:t>
-      </w:r>
-      <w:r>
-        <w:t>. Double hashing innebär att en hashkod</w:t>
-      </w:r>
+        <w:t xml:space="preserve">Double </w:t>
+      </w:r>
+      <w:proofErr w:type="spellStart"/>
+      <w:r>
+        <w:t>hashing</w:t>
+      </w:r>
+      <w:proofErr w:type="spellEnd"/>
+      <w:r>
+        <w:t xml:space="preserve"> är ytterligare en metod för att hantera kollisioner</w:t>
+      </w:r>
+      <w:r>
+        <w:t xml:space="preserve">. Double </w:t>
+      </w:r>
+      <w:proofErr w:type="spellStart"/>
+      <w:r>
+        <w:t>hashing</w:t>
+      </w:r>
+      <w:proofErr w:type="spellEnd"/>
+      <w:r>
+        <w:t xml:space="preserve"> innebär att en </w:t>
+      </w:r>
+      <w:proofErr w:type="spellStart"/>
+      <w:r>
+        <w:t>hashkod</w:t>
+      </w:r>
+      <w:proofErr w:type="spellEnd"/>
       <w:r>
         <w:t xml:space="preserve"> tas fram utifrån elementet som ska placeras. </w:t>
       </w:r>
       <w:r>
-        <w:t xml:space="preserve">Om en kollision uppstår på denna plats, räknas en ny hashkod ut, </w:t>
+        <w:t xml:space="preserve">Om en kollision uppstår på denna plats, räknas en ny </w:t>
+      </w:r>
+      <w:proofErr w:type="spellStart"/>
+      <w:r>
+        <w:t>hashkod</w:t>
+      </w:r>
+      <w:proofErr w:type="spellEnd"/>
+      <w:r>
+        <w:t xml:space="preserve"> ut, </w:t>
       </w:r>
       <w:r>
         <w:t>för det interval</w:t>
       </w:r>
       <w:r>
-        <w:t>l som ska hoppas fram i arrayen</w:t>
-      </w:r>
+        <w:t xml:space="preserve">l som ska hoppas fram i </w:t>
+      </w:r>
+      <w:proofErr w:type="spellStart"/>
+      <w:r>
+        <w:t>arrayen</w:t>
+      </w:r>
+      <w:proofErr w:type="spellEnd"/>
       <w:r>
         <w:t>.</w:t>
       </w:r>

</xml_diff>